<commit_message>
Update CMakeCcolaUserManual to emphasize non-standard implementation of Ccola
</commit_message>
<xml_diff>
--- a/documents/CMakeCcolaUserManual.docx
+++ b/documents/CMakeCcolaUserManual.docx
@@ -82,7 +82,13 @@
         <w:rPr>
           <w:lang w:val="en-GB"/>
         </w:rPr>
-        <w:t xml:space="preserve"> This manual does not cover the internals and structure of </w:t>
+        <w:t xml:space="preserve"> This manual does not cover the inte</w:t>
+      </w:r>
+      <w:r>
+        <w:rPr>
+          <w:lang w:val="en-GB"/>
+        </w:rPr>
+        <w:t xml:space="preserve">rnals and structure of </w:t>
       </w:r>
       <w:proofErr w:type="spellStart"/>
       <w:r>
@@ -96,7 +102,7 @@
         <w:rPr>
           <w:lang w:val="en-GB"/>
         </w:rPr>
-        <w:t xml:space="preserve"> and </w:t>
+        <w:t xml:space="preserve">. </w:t>
       </w:r>
       <w:proofErr w:type="spellStart"/>
       <w:r>
@@ -110,431 +116,429 @@
         <w:rPr>
           <w:lang w:val="en-GB"/>
         </w:rPr>
-        <w:t xml:space="preserve">; those are covered in the </w:t>
+        <w:t xml:space="preserve"> is a </w:t>
       </w:r>
       <w:proofErr w:type="spellStart"/>
       <w:r>
         <w:rPr>
           <w:lang w:val="en-GB"/>
         </w:rPr>
-        <w:t>CMake</w:t>
+        <w:t>Cmake</w:t>
       </w:r>
       <w:proofErr w:type="spellEnd"/>
       <w:r>
         <w:rPr>
           <w:lang w:val="en-GB"/>
         </w:rPr>
-        <w:t xml:space="preserve"> and </w:t>
-      </w:r>
-      <w:proofErr w:type="spellStart"/>
-      <w:r>
-        <w:rPr>
-          <w:lang w:val="en-GB"/>
-        </w:rPr>
-        <w:t>Ccola</w:t>
-      </w:r>
-      <w:proofErr w:type="spellEnd"/>
-      <w:r>
-        <w:rPr>
-          <w:lang w:val="en-GB"/>
-        </w:rPr>
-        <w:t xml:space="preserve"> Programmer Manual.</w:t>
-      </w:r>
-    </w:p>
-    <w:p>
-      <w:pPr>
-        <w:rPr>
-          <w:lang w:val="en-GB"/>
-        </w:rPr>
-      </w:pPr>
-      <w:proofErr w:type="spellStart"/>
-      <w:r>
-        <w:rPr>
-          <w:lang w:val="en-GB"/>
-        </w:rPr>
-        <w:t>CMake</w:t>
-      </w:r>
-      <w:proofErr w:type="spellEnd"/>
-      <w:r>
-        <w:rPr>
-          <w:lang w:val="en-GB"/>
-        </w:rPr>
-        <w:t xml:space="preserve"> is a </w:t>
-      </w:r>
-      <w:proofErr w:type="spellStart"/>
-      <w:r>
-        <w:rPr>
-          <w:lang w:val="en-GB"/>
-        </w:rPr>
-        <w:t>makefile</w:t>
-      </w:r>
-      <w:proofErr w:type="spellEnd"/>
-      <w:r>
-        <w:rPr>
-          <w:lang w:val="en-GB"/>
-        </w:rPr>
-        <w:t xml:space="preserve"> generator in a broad sense. From a textual description of a project structure given in a hierarchy of </w:t>
-      </w:r>
-      <w:r>
-        <w:rPr>
-          <w:rStyle w:val="CodeChar"/>
-        </w:rPr>
-        <w:t>CMakeLists.txt</w:t>
-      </w:r>
-      <w:r>
-        <w:rPr>
-          <w:lang w:val="en-GB"/>
-        </w:rPr>
-        <w:t xml:space="preserve"> text files, it can generate solution and project files for Visual Studio; project files for Eclipse; </w:t>
-      </w:r>
-      <w:proofErr w:type="spellStart"/>
-      <w:r>
-        <w:rPr>
-          <w:lang w:val="en-GB"/>
-        </w:rPr>
-        <w:t>makefiles</w:t>
-      </w:r>
-      <w:proofErr w:type="spellEnd"/>
-      <w:r>
-        <w:rPr>
-          <w:lang w:val="en-GB"/>
-        </w:rPr>
-        <w:t xml:space="preserve"> for various make tools; and many more. The project structure is described using a </w:t>
-      </w:r>
-      <w:proofErr w:type="spellStart"/>
-      <w:r>
-        <w:rPr>
-          <w:lang w:val="en-GB"/>
-        </w:rPr>
-        <w:t>CMake</w:t>
-      </w:r>
-      <w:proofErr w:type="spellEnd"/>
-      <w:r>
-        <w:rPr>
-          <w:lang w:val="en-GB"/>
-        </w:rPr>
-        <w:t>-specific script language.</w:t>
-      </w:r>
-    </w:p>
-    <w:p>
-      <w:pPr>
-        <w:rPr>
-          <w:lang w:val="en-GB"/>
-        </w:rPr>
-      </w:pPr>
-      <w:r>
-        <w:rPr>
-          <w:lang w:val="en-GB"/>
-        </w:rPr>
-        <w:t xml:space="preserve">While the </w:t>
-      </w:r>
-      <w:proofErr w:type="spellStart"/>
-      <w:r>
-        <w:rPr>
-          <w:lang w:val="en-GB"/>
-        </w:rPr>
-        <w:t>CMake</w:t>
-      </w:r>
-      <w:proofErr w:type="spellEnd"/>
-      <w:r>
-        <w:rPr>
-          <w:lang w:val="en-GB"/>
-        </w:rPr>
-        <w:t xml:space="preserve"> script language enables you to specify all sorts of executables, libraries, custom commands, </w:t>
-      </w:r>
-      <w:r>
-        <w:rPr>
-          <w:lang w:val="en-GB"/>
-        </w:rPr>
-        <w:t xml:space="preserve">etcetera, doing this manually for each component would be very cumbersome and would lead to inconsistencies. </w:t>
-      </w:r>
-      <w:proofErr w:type="spellStart"/>
-      <w:r>
-        <w:rPr>
-          <w:lang w:val="en-GB"/>
-        </w:rPr>
-        <w:t>Ccola</w:t>
-      </w:r>
-      <w:proofErr w:type="spellEnd"/>
-      <w:r>
-        <w:rPr>
-          <w:lang w:val="en-GB"/>
-        </w:rPr>
-        <w:t xml:space="preserve"> is the collection of </w:t>
-      </w:r>
-      <w:proofErr w:type="spellStart"/>
-      <w:r>
-        <w:rPr>
-          <w:lang w:val="en-GB"/>
-        </w:rPr>
-        <w:t>CMake</w:t>
-      </w:r>
-      <w:proofErr w:type="spellEnd"/>
-      <w:r>
-        <w:rPr>
-          <w:lang w:val="en-GB"/>
-        </w:rPr>
-        <w:t xml:space="preserve"> scripts created for the purpose of specifying project structures in our embedded context. While in </w:t>
-      </w:r>
-      <w:proofErr w:type="spellStart"/>
-      <w:r>
-        <w:rPr>
-          <w:lang w:val="en-GB"/>
-        </w:rPr>
-        <w:t>CMake</w:t>
-      </w:r>
-      <w:proofErr w:type="spellEnd"/>
-      <w:r>
-        <w:rPr>
-          <w:lang w:val="en-GB"/>
-        </w:rPr>
-        <w:t xml:space="preserve"> you would specify something like “for this executable, link to these libraries, compile these source files, use these include paths, use these settings, place the executable on this path for this processor, that path for that processor, etc.”, with the </w:t>
-      </w:r>
-      <w:proofErr w:type="spellStart"/>
-      <w:r>
-        <w:rPr>
-          <w:lang w:val="en-GB"/>
-        </w:rPr>
-        <w:t>Ccola</w:t>
-      </w:r>
-      <w:proofErr w:type="spellEnd"/>
-      <w:r>
-        <w:rPr>
-          <w:lang w:val="en-GB"/>
-        </w:rPr>
-        <w:t xml:space="preserve"> scripts you would specify something like “for this executable, compile these source files, and be are dependent on these other components”. Therefore, when creating the hierarchy of CMakeLists.txt that describes the project layout, for normal usage only the </w:t>
-      </w:r>
-      <w:proofErr w:type="spellStart"/>
-      <w:r>
-        <w:rPr>
-          <w:lang w:val="en-GB"/>
-        </w:rPr>
-        <w:t>Ccola</w:t>
-      </w:r>
-      <w:proofErr w:type="spellEnd"/>
-      <w:r>
-        <w:rPr>
-          <w:lang w:val="en-GB"/>
-        </w:rPr>
-        <w:t xml:space="preserve"> macros are used.</w:t>
-      </w:r>
-    </w:p>
-    <w:p>
-      <w:pPr>
-        <w:pStyle w:val="Heading1"/>
-      </w:pPr>
-      <w:r>
-        <w:t xml:space="preserve">Running </w:t>
-      </w:r>
-      <w:proofErr w:type="spellStart"/>
-      <w:r>
-        <w:t>CMake</w:t>
-      </w:r>
-      <w:proofErr w:type="spellEnd"/>
-    </w:p>
-    <w:p>
-      <w:pPr>
-        <w:pStyle w:val="Heading2"/>
-      </w:pPr>
-      <w:r>
-        <w:t>Separation of Source, Build, and Install directories</w:t>
-      </w:r>
-    </w:p>
-    <w:p>
-      <w:pPr>
-        <w:pStyle w:val="Heading2"/>
-      </w:pPr>
-      <w:r>
-        <w:t>Loading the Visual Studio Solution</w:t>
-      </w:r>
-    </w:p>
-    <w:p>
-      <w:pPr>
-        <w:pStyle w:val="Heading2"/>
-      </w:pPr>
-      <w:r>
-        <w:t>Loading an Eclipse Environment</w:t>
-      </w:r>
-    </w:p>
-    <w:p>
-      <w:pPr>
-        <w:pStyle w:val="Heading2"/>
-      </w:pPr>
-      <w:r>
-        <w:t>Building Projects and Executing Tests from Command Line</w:t>
-      </w:r>
-    </w:p>
-    <w:p>
-      <w:pPr>
-        <w:rPr>
-          <w:lang w:val="en-GB"/>
-        </w:rPr>
-      </w:pPr>
-      <w:r>
-        <w:rPr>
-          <w:lang w:val="en-GB"/>
-        </w:rPr>
-        <w:t xml:space="preserve">On a build server, builds are executed from the command line. Rather than having to find out what options to feed Eclipse or Visual Studio, </w:t>
-      </w:r>
-      <w:proofErr w:type="spellStart"/>
-      <w:r>
-        <w:rPr>
-          <w:lang w:val="en-GB"/>
-        </w:rPr>
-        <w:t>CMake</w:t>
-      </w:r>
-      <w:proofErr w:type="spellEnd"/>
-      <w:r>
-        <w:rPr>
-          <w:lang w:val="en-GB"/>
-        </w:rPr>
-        <w:t xml:space="preserve"> provides commands to build a complete project. For Eclipse:</w:t>
-      </w:r>
-    </w:p>
-    <w:p>
-      <w:pPr>
-        <w:pStyle w:val="Code"/>
-      </w:pPr>
-      <w:r>
-        <w:t>cmake –</w:t>
-      </w:r>
-      <w:r>
-        <w:t>-</w:t>
-      </w:r>
-      <w:r>
-        <w:t xml:space="preserve">build </w:t>
-      </w:r>
-      <w:r>
-        <w:t>C:\</w:t>
-      </w:r>
-      <w:r>
-        <w:t>D</w:t>
-      </w:r>
-      <w:r>
-        <w:t>ata\Sandbox-Build-STM32F746</w:t>
-      </w:r>
-    </w:p>
-    <w:p>
-      <w:pPr>
-        <w:rPr>
-          <w:lang w:val="en-GB"/>
-        </w:rPr>
-      </w:pPr>
-      <w:r>
-        <w:rPr>
-          <w:lang w:val="en-GB"/>
-        </w:rPr>
-        <w:t xml:space="preserve">For Visual Studio, you have to specify for what configuration (i.e. </w:t>
-      </w:r>
-      <w:r>
-        <w:rPr>
-          <w:rStyle w:val="CodeChar"/>
-        </w:rPr>
-        <w:t>Debug</w:t>
-      </w:r>
-      <w:r>
-        <w:rPr>
-          <w:lang w:val="en-GB"/>
-        </w:rPr>
-        <w:t xml:space="preserve"> or </w:t>
-      </w:r>
-      <w:r>
-        <w:rPr>
-          <w:rStyle w:val="CodeChar"/>
-        </w:rPr>
-        <w:t>RelWithDebInfo</w:t>
-      </w:r>
-      <w:r>
-        <w:rPr>
-          <w:lang w:val="en-GB"/>
-        </w:rPr>
-        <w:t>) to build:</w:t>
-      </w:r>
-    </w:p>
-    <w:p>
-      <w:pPr>
-        <w:pStyle w:val="Code"/>
-      </w:pPr>
-      <w:r>
-        <w:t xml:space="preserve">cmake </w:t>
-      </w:r>
-      <w:r>
-        <w:t>-</w:t>
-      </w:r>
-      <w:r>
-        <w:t xml:space="preserve">–build </w:t>
-      </w:r>
-      <w:r>
-        <w:t>C:\Data\Sandbox-Build-VisualStudio</w:t>
-      </w:r>
-      <w:r>
-        <w:t xml:space="preserve"> </w:t>
-      </w:r>
-      <w:r>
-        <w:t>--config Debug</w:t>
-      </w:r>
-    </w:p>
-    <w:p>
-      <w:pPr>
-        <w:pStyle w:val="Code"/>
-      </w:pPr>
-      <w:r>
-        <w:t xml:space="preserve">cmake </w:t>
-      </w:r>
-      <w:r>
-        <w:t>-</w:t>
-      </w:r>
-      <w:r>
-        <w:t xml:space="preserve">–build </w:t>
-      </w:r>
-      <w:r>
-        <w:t>C:\Data\Sandbox-Build-VisualStudio</w:t>
-      </w:r>
-      <w:r>
-        <w:t xml:space="preserve"> </w:t>
-      </w:r>
-      <w:r>
-        <w:t>--config RelWithDebInfo</w:t>
-      </w:r>
-    </w:p>
-    <w:p>
-      <w:pPr>
-        <w:rPr>
-          <w:lang w:val="en-GB"/>
-        </w:rPr>
-      </w:pPr>
-      <w:r>
-        <w:rPr>
-          <w:lang w:val="en-GB"/>
-        </w:rPr>
-        <w:t xml:space="preserve">In order to run all tests in a solution, use the </w:t>
-      </w:r>
-      <w:r>
-        <w:rPr>
-          <w:rStyle w:val="CodeChar"/>
-        </w:rPr>
-        <w:t>–</w:t>
-      </w:r>
-      <w:r>
-        <w:rPr>
-          <w:rStyle w:val="CodeChar"/>
-        </w:rPr>
-        <w:t>-</w:t>
-      </w:r>
-      <w:r>
-        <w:rPr>
-          <w:rStyle w:val="CodeChar"/>
-        </w:rPr>
-        <w:t>target RUN_TESTS</w:t>
-      </w:r>
-      <w:r>
-        <w:rPr>
-          <w:lang w:val="en-GB"/>
-        </w:rPr>
-        <w:t xml:space="preserve"> option:</w:t>
+        <w:t xml:space="preserve"> Component layer built on top of CMAKE infrastructure</w:t>
+      </w:r>
+      <w:r>
+        <w:rPr>
+          <w:lang w:val="en-GB"/>
+        </w:rPr>
+        <w:t xml:space="preserve">, described </w:t>
       </w:r>
       <w:bookmarkStart w:id="0" w:name="_GoBack"/>
       <w:bookmarkEnd w:id="0"/>
+      <w:r>
+        <w:rPr>
+          <w:lang w:val="en-GB"/>
+        </w:rPr>
+        <w:t>further in this document.</w:t>
+      </w:r>
+    </w:p>
+    <w:p>
+      <w:pPr>
+        <w:rPr>
+          <w:lang w:val="en-GB"/>
+        </w:rPr>
+      </w:pPr>
+      <w:proofErr w:type="spellStart"/>
+      <w:r>
+        <w:rPr>
+          <w:lang w:val="en-GB"/>
+        </w:rPr>
+        <w:t>CMake</w:t>
+      </w:r>
+      <w:proofErr w:type="spellEnd"/>
+      <w:r>
+        <w:rPr>
+          <w:lang w:val="en-GB"/>
+        </w:rPr>
+        <w:t xml:space="preserve"> is a </w:t>
+      </w:r>
+      <w:proofErr w:type="spellStart"/>
+      <w:r>
+        <w:rPr>
+          <w:lang w:val="en-GB"/>
+        </w:rPr>
+        <w:t>makefile</w:t>
+      </w:r>
+      <w:proofErr w:type="spellEnd"/>
+      <w:r>
+        <w:rPr>
+          <w:lang w:val="en-GB"/>
+        </w:rPr>
+        <w:t xml:space="preserve"> generator in a broad sense. From a textual description of a project structure given in a hierarchy of </w:t>
+      </w:r>
+      <w:r>
+        <w:rPr>
+          <w:rStyle w:val="CodeChar"/>
+        </w:rPr>
+        <w:t>CMakeLists.txt</w:t>
+      </w:r>
+      <w:r>
+        <w:rPr>
+          <w:lang w:val="en-GB"/>
+        </w:rPr>
+        <w:t xml:space="preserve"> text files, it can generate solution and project files for Visual Studio; project files for Eclipse; </w:t>
+      </w:r>
+      <w:proofErr w:type="spellStart"/>
+      <w:r>
+        <w:rPr>
+          <w:lang w:val="en-GB"/>
+        </w:rPr>
+        <w:t>makefiles</w:t>
+      </w:r>
+      <w:proofErr w:type="spellEnd"/>
+      <w:r>
+        <w:rPr>
+          <w:lang w:val="en-GB"/>
+        </w:rPr>
+        <w:t xml:space="preserve"> for various make tools; and many more. The project structure is described using a </w:t>
+      </w:r>
+      <w:proofErr w:type="spellStart"/>
+      <w:r>
+        <w:rPr>
+          <w:lang w:val="en-GB"/>
+        </w:rPr>
+        <w:t>CMake</w:t>
+      </w:r>
+      <w:proofErr w:type="spellEnd"/>
+      <w:r>
+        <w:rPr>
+          <w:lang w:val="en-GB"/>
+        </w:rPr>
+        <w:t>-specific script language.</w:t>
+      </w:r>
+    </w:p>
+    <w:p>
+      <w:pPr>
+        <w:rPr>
+          <w:lang w:val="en-GB"/>
+        </w:rPr>
+      </w:pPr>
+      <w:r>
+        <w:rPr>
+          <w:lang w:val="en-GB"/>
+        </w:rPr>
+        <w:t xml:space="preserve">While the </w:t>
+      </w:r>
+      <w:proofErr w:type="spellStart"/>
+      <w:r>
+        <w:rPr>
+          <w:lang w:val="en-GB"/>
+        </w:rPr>
+        <w:t>CMake</w:t>
+      </w:r>
+      <w:proofErr w:type="spellEnd"/>
+      <w:r>
+        <w:rPr>
+          <w:lang w:val="en-GB"/>
+        </w:rPr>
+        <w:t xml:space="preserve"> script language enables you to specify all sorts of executables, libraries, custom commands, </w:t>
+      </w:r>
+      <w:r>
+        <w:rPr>
+          <w:lang w:val="en-GB"/>
+        </w:rPr>
+        <w:t xml:space="preserve">etcetera, doing this manually for each component would be very cumbersome and would lead to inconsistencies. </w:t>
+      </w:r>
+      <w:proofErr w:type="spellStart"/>
+      <w:r>
+        <w:rPr>
+          <w:lang w:val="en-GB"/>
+        </w:rPr>
+        <w:t>Ccola</w:t>
+      </w:r>
+      <w:proofErr w:type="spellEnd"/>
+      <w:r>
+        <w:rPr>
+          <w:lang w:val="en-GB"/>
+        </w:rPr>
+        <w:t xml:space="preserve"> is the collection of </w:t>
+      </w:r>
+      <w:proofErr w:type="spellStart"/>
+      <w:r>
+        <w:rPr>
+          <w:lang w:val="en-GB"/>
+        </w:rPr>
+        <w:t>CMake</w:t>
+      </w:r>
+      <w:proofErr w:type="spellEnd"/>
+      <w:r>
+        <w:rPr>
+          <w:lang w:val="en-GB"/>
+        </w:rPr>
+        <w:t xml:space="preserve"> scripts created for the purpose of specifying project structures in our embedded context. While in </w:t>
+      </w:r>
+      <w:proofErr w:type="spellStart"/>
+      <w:r>
+        <w:rPr>
+          <w:lang w:val="en-GB"/>
+        </w:rPr>
+        <w:t>CMake</w:t>
+      </w:r>
+      <w:proofErr w:type="spellEnd"/>
+      <w:r>
+        <w:rPr>
+          <w:lang w:val="en-GB"/>
+        </w:rPr>
+        <w:t xml:space="preserve"> you would specify something like “for this executable, link to these libraries, compile these source files, use these include paths, use these settings, place the executable on this path for this processor, that path for that processor, etc.”, with the </w:t>
+      </w:r>
+      <w:proofErr w:type="spellStart"/>
+      <w:r>
+        <w:rPr>
+          <w:lang w:val="en-GB"/>
+        </w:rPr>
+        <w:t>Ccola</w:t>
+      </w:r>
+      <w:proofErr w:type="spellEnd"/>
+      <w:r>
+        <w:rPr>
+          <w:lang w:val="en-GB"/>
+        </w:rPr>
+        <w:t xml:space="preserve"> scripts you would specify something like “for this executable, compile these source files, and be are dependent on these other components”. Therefore, when creating the hierarchy of CMakeLists.txt that describes the project layout, for normal usage only the </w:t>
+      </w:r>
+      <w:proofErr w:type="spellStart"/>
+      <w:r>
+        <w:rPr>
+          <w:lang w:val="en-GB"/>
+        </w:rPr>
+        <w:t>Ccola</w:t>
+      </w:r>
+      <w:proofErr w:type="spellEnd"/>
+      <w:r>
+        <w:rPr>
+          <w:lang w:val="en-GB"/>
+        </w:rPr>
+        <w:t xml:space="preserve"> macros are used.</w:t>
+      </w:r>
+    </w:p>
+    <w:p>
+      <w:pPr>
+        <w:pStyle w:val="Heading1"/>
+      </w:pPr>
+      <w:r>
+        <w:t xml:space="preserve">Running </w:t>
+      </w:r>
+      <w:proofErr w:type="spellStart"/>
+      <w:r>
+        <w:t>CMake</w:t>
+      </w:r>
+      <w:proofErr w:type="spellEnd"/>
+    </w:p>
+    <w:p>
+      <w:pPr>
+        <w:pStyle w:val="Heading2"/>
+      </w:pPr>
+      <w:r>
+        <w:t>Separation of Source, Build, and Install directories</w:t>
+      </w:r>
+    </w:p>
+    <w:p>
+      <w:pPr>
+        <w:pStyle w:val="Heading2"/>
+      </w:pPr>
+      <w:r>
+        <w:t>Loading the Visual Studio Solution</w:t>
+      </w:r>
+    </w:p>
+    <w:p>
+      <w:pPr>
+        <w:pStyle w:val="Heading2"/>
+      </w:pPr>
+      <w:r>
+        <w:t>Loading an Eclipse Environment</w:t>
+      </w:r>
+    </w:p>
+    <w:p>
+      <w:pPr>
+        <w:pStyle w:val="Heading2"/>
+      </w:pPr>
+      <w:r>
+        <w:t>Building Projects and Executing Tests from Command Line</w:t>
+      </w:r>
+    </w:p>
+    <w:p>
+      <w:pPr>
+        <w:rPr>
+          <w:lang w:val="en-GB"/>
+        </w:rPr>
+      </w:pPr>
+      <w:r>
+        <w:rPr>
+          <w:lang w:val="en-GB"/>
+        </w:rPr>
+        <w:t xml:space="preserve">On a build server, builds are executed from the command line. Rather than having to find out what options to feed Eclipse or Visual Studio, </w:t>
+      </w:r>
+      <w:proofErr w:type="spellStart"/>
+      <w:r>
+        <w:rPr>
+          <w:lang w:val="en-GB"/>
+        </w:rPr>
+        <w:t>CMake</w:t>
+      </w:r>
+      <w:proofErr w:type="spellEnd"/>
+      <w:r>
+        <w:rPr>
+          <w:lang w:val="en-GB"/>
+        </w:rPr>
+        <w:t xml:space="preserve"> provides commands to build a complete project. For Eclipse:</w:t>
+      </w:r>
+    </w:p>
+    <w:p>
+      <w:pPr>
+        <w:pStyle w:val="Code"/>
+      </w:pPr>
+      <w:r>
+        <w:t>cmake –</w:t>
+      </w:r>
+      <w:r>
+        <w:t>-</w:t>
+      </w:r>
+      <w:r>
+        <w:t xml:space="preserve">build </w:t>
+      </w:r>
+      <w:r>
+        <w:t>C:\</w:t>
+      </w:r>
+      <w:r>
+        <w:t>D</w:t>
+      </w:r>
+      <w:r>
+        <w:t>ata\Sandbox-Build-STM32F746</w:t>
+      </w:r>
+    </w:p>
+    <w:p>
+      <w:pPr>
+        <w:rPr>
+          <w:lang w:val="en-GB"/>
+        </w:rPr>
+      </w:pPr>
+      <w:r>
+        <w:rPr>
+          <w:lang w:val="en-GB"/>
+        </w:rPr>
+        <w:t xml:space="preserve">For Visual Studio, you have to specify for what configuration (i.e. </w:t>
+      </w:r>
+      <w:r>
+        <w:rPr>
+          <w:rStyle w:val="CodeChar"/>
+        </w:rPr>
+        <w:t>Debug</w:t>
+      </w:r>
+      <w:r>
+        <w:rPr>
+          <w:lang w:val="en-GB"/>
+        </w:rPr>
+        <w:t xml:space="preserve"> or </w:t>
+      </w:r>
+      <w:r>
+        <w:rPr>
+          <w:rStyle w:val="CodeChar"/>
+        </w:rPr>
+        <w:t>RelWithDebInfo</w:t>
+      </w:r>
+      <w:r>
+        <w:rPr>
+          <w:lang w:val="en-GB"/>
+        </w:rPr>
+        <w:t>) to build:</w:t>
+      </w:r>
+    </w:p>
+    <w:p>
+      <w:pPr>
+        <w:pStyle w:val="Code"/>
+      </w:pPr>
+      <w:r>
+        <w:t xml:space="preserve">cmake </w:t>
+      </w:r>
+      <w:r>
+        <w:t>-</w:t>
+      </w:r>
+      <w:r>
+        <w:t xml:space="preserve">–build </w:t>
+      </w:r>
+      <w:r>
+        <w:t>C:\Data\Sandbox-Build-VisualStudio</w:t>
+      </w:r>
+      <w:r>
+        <w:t xml:space="preserve"> </w:t>
+      </w:r>
+      <w:r>
+        <w:t>--config Debug</w:t>
+      </w:r>
+    </w:p>
+    <w:p>
+      <w:pPr>
+        <w:pStyle w:val="Code"/>
+      </w:pPr>
+      <w:r>
+        <w:t xml:space="preserve">cmake </w:t>
+      </w:r>
+      <w:r>
+        <w:t>-</w:t>
+      </w:r>
+      <w:r>
+        <w:t xml:space="preserve">–build </w:t>
+      </w:r>
+      <w:r>
+        <w:t>C:\Data\Sandbox-Build-VisualStudio</w:t>
+      </w:r>
+      <w:r>
+        <w:t xml:space="preserve"> </w:t>
+      </w:r>
+      <w:r>
+        <w:t>--config RelWithDebInfo</w:t>
+      </w:r>
+    </w:p>
+    <w:p>
+      <w:pPr>
+        <w:rPr>
+          <w:lang w:val="en-GB"/>
+        </w:rPr>
+      </w:pPr>
+      <w:r>
+        <w:rPr>
+          <w:lang w:val="en-GB"/>
+        </w:rPr>
+        <w:t xml:space="preserve">In order to run all tests in a solution, use the </w:t>
+      </w:r>
+      <w:r>
+        <w:rPr>
+          <w:rStyle w:val="CodeChar"/>
+        </w:rPr>
+        <w:t>–</w:t>
+      </w:r>
+      <w:r>
+        <w:rPr>
+          <w:rStyle w:val="CodeChar"/>
+        </w:rPr>
+        <w:t>-</w:t>
+      </w:r>
+      <w:r>
+        <w:rPr>
+          <w:rStyle w:val="CodeChar"/>
+        </w:rPr>
+        <w:t>target RUN_TESTS</w:t>
+      </w:r>
+      <w:r>
+        <w:rPr>
+          <w:lang w:val="en-GB"/>
+        </w:rPr>
+        <w:t xml:space="preserve"> option:</w:t>
+      </w:r>
     </w:p>
     <w:p>
       <w:pPr>

</xml_diff>

<commit_message>
Update CMakeCcolaUserManual to emphasize non-standard implementation of Ccola (#6)
</commit_message>
<xml_diff>
--- a/documents/CMakeCcolaUserManual.docx
+++ b/documents/CMakeCcolaUserManual.docx
@@ -82,7 +82,13 @@
         <w:rPr>
           <w:lang w:val="en-GB"/>
         </w:rPr>
-        <w:t xml:space="preserve"> This manual does not cover the internals and structure of </w:t>
+        <w:t xml:space="preserve"> This manual does not cover the inte</w:t>
+      </w:r>
+      <w:r>
+        <w:rPr>
+          <w:lang w:val="en-GB"/>
+        </w:rPr>
+        <w:t xml:space="preserve">rnals and structure of </w:t>
       </w:r>
       <w:proofErr w:type="spellStart"/>
       <w:r>
@@ -96,7 +102,7 @@
         <w:rPr>
           <w:lang w:val="en-GB"/>
         </w:rPr>
-        <w:t xml:space="preserve"> and </w:t>
+        <w:t xml:space="preserve">. </w:t>
       </w:r>
       <w:proofErr w:type="spellStart"/>
       <w:r>
@@ -110,431 +116,429 @@
         <w:rPr>
           <w:lang w:val="en-GB"/>
         </w:rPr>
-        <w:t xml:space="preserve">; those are covered in the </w:t>
+        <w:t xml:space="preserve"> is a </w:t>
       </w:r>
       <w:proofErr w:type="spellStart"/>
       <w:r>
         <w:rPr>
           <w:lang w:val="en-GB"/>
         </w:rPr>
-        <w:t>CMake</w:t>
+        <w:t>Cmake</w:t>
       </w:r>
       <w:proofErr w:type="spellEnd"/>
       <w:r>
         <w:rPr>
           <w:lang w:val="en-GB"/>
         </w:rPr>
-        <w:t xml:space="preserve"> and </w:t>
-      </w:r>
-      <w:proofErr w:type="spellStart"/>
-      <w:r>
-        <w:rPr>
-          <w:lang w:val="en-GB"/>
-        </w:rPr>
-        <w:t>Ccola</w:t>
-      </w:r>
-      <w:proofErr w:type="spellEnd"/>
-      <w:r>
-        <w:rPr>
-          <w:lang w:val="en-GB"/>
-        </w:rPr>
-        <w:t xml:space="preserve"> Programmer Manual.</w:t>
-      </w:r>
-    </w:p>
-    <w:p>
-      <w:pPr>
-        <w:rPr>
-          <w:lang w:val="en-GB"/>
-        </w:rPr>
-      </w:pPr>
-      <w:proofErr w:type="spellStart"/>
-      <w:r>
-        <w:rPr>
-          <w:lang w:val="en-GB"/>
-        </w:rPr>
-        <w:t>CMake</w:t>
-      </w:r>
-      <w:proofErr w:type="spellEnd"/>
-      <w:r>
-        <w:rPr>
-          <w:lang w:val="en-GB"/>
-        </w:rPr>
-        <w:t xml:space="preserve"> is a </w:t>
-      </w:r>
-      <w:proofErr w:type="spellStart"/>
-      <w:r>
-        <w:rPr>
-          <w:lang w:val="en-GB"/>
-        </w:rPr>
-        <w:t>makefile</w:t>
-      </w:r>
-      <w:proofErr w:type="spellEnd"/>
-      <w:r>
-        <w:rPr>
-          <w:lang w:val="en-GB"/>
-        </w:rPr>
-        <w:t xml:space="preserve"> generator in a broad sense. From a textual description of a project structure given in a hierarchy of </w:t>
-      </w:r>
-      <w:r>
-        <w:rPr>
-          <w:rStyle w:val="CodeChar"/>
-        </w:rPr>
-        <w:t>CMakeLists.txt</w:t>
-      </w:r>
-      <w:r>
-        <w:rPr>
-          <w:lang w:val="en-GB"/>
-        </w:rPr>
-        <w:t xml:space="preserve"> text files, it can generate solution and project files for Visual Studio; project files for Eclipse; </w:t>
-      </w:r>
-      <w:proofErr w:type="spellStart"/>
-      <w:r>
-        <w:rPr>
-          <w:lang w:val="en-GB"/>
-        </w:rPr>
-        <w:t>makefiles</w:t>
-      </w:r>
-      <w:proofErr w:type="spellEnd"/>
-      <w:r>
-        <w:rPr>
-          <w:lang w:val="en-GB"/>
-        </w:rPr>
-        <w:t xml:space="preserve"> for various make tools; and many more. The project structure is described using a </w:t>
-      </w:r>
-      <w:proofErr w:type="spellStart"/>
-      <w:r>
-        <w:rPr>
-          <w:lang w:val="en-GB"/>
-        </w:rPr>
-        <w:t>CMake</w:t>
-      </w:r>
-      <w:proofErr w:type="spellEnd"/>
-      <w:r>
-        <w:rPr>
-          <w:lang w:val="en-GB"/>
-        </w:rPr>
-        <w:t>-specific script language.</w:t>
-      </w:r>
-    </w:p>
-    <w:p>
-      <w:pPr>
-        <w:rPr>
-          <w:lang w:val="en-GB"/>
-        </w:rPr>
-      </w:pPr>
-      <w:r>
-        <w:rPr>
-          <w:lang w:val="en-GB"/>
-        </w:rPr>
-        <w:t xml:space="preserve">While the </w:t>
-      </w:r>
-      <w:proofErr w:type="spellStart"/>
-      <w:r>
-        <w:rPr>
-          <w:lang w:val="en-GB"/>
-        </w:rPr>
-        <w:t>CMake</w:t>
-      </w:r>
-      <w:proofErr w:type="spellEnd"/>
-      <w:r>
-        <w:rPr>
-          <w:lang w:val="en-GB"/>
-        </w:rPr>
-        <w:t xml:space="preserve"> script language enables you to specify all sorts of executables, libraries, custom commands, </w:t>
-      </w:r>
-      <w:r>
-        <w:rPr>
-          <w:lang w:val="en-GB"/>
-        </w:rPr>
-        <w:t xml:space="preserve">etcetera, doing this manually for each component would be very cumbersome and would lead to inconsistencies. </w:t>
-      </w:r>
-      <w:proofErr w:type="spellStart"/>
-      <w:r>
-        <w:rPr>
-          <w:lang w:val="en-GB"/>
-        </w:rPr>
-        <w:t>Ccola</w:t>
-      </w:r>
-      <w:proofErr w:type="spellEnd"/>
-      <w:r>
-        <w:rPr>
-          <w:lang w:val="en-GB"/>
-        </w:rPr>
-        <w:t xml:space="preserve"> is the collection of </w:t>
-      </w:r>
-      <w:proofErr w:type="spellStart"/>
-      <w:r>
-        <w:rPr>
-          <w:lang w:val="en-GB"/>
-        </w:rPr>
-        <w:t>CMake</w:t>
-      </w:r>
-      <w:proofErr w:type="spellEnd"/>
-      <w:r>
-        <w:rPr>
-          <w:lang w:val="en-GB"/>
-        </w:rPr>
-        <w:t xml:space="preserve"> scripts created for the purpose of specifying project structures in our embedded context. While in </w:t>
-      </w:r>
-      <w:proofErr w:type="spellStart"/>
-      <w:r>
-        <w:rPr>
-          <w:lang w:val="en-GB"/>
-        </w:rPr>
-        <w:t>CMake</w:t>
-      </w:r>
-      <w:proofErr w:type="spellEnd"/>
-      <w:r>
-        <w:rPr>
-          <w:lang w:val="en-GB"/>
-        </w:rPr>
-        <w:t xml:space="preserve"> you would specify something like “for this executable, link to these libraries, compile these source files, use these include paths, use these settings, place the executable on this path for this processor, that path for that processor, etc.”, with the </w:t>
-      </w:r>
-      <w:proofErr w:type="spellStart"/>
-      <w:r>
-        <w:rPr>
-          <w:lang w:val="en-GB"/>
-        </w:rPr>
-        <w:t>Ccola</w:t>
-      </w:r>
-      <w:proofErr w:type="spellEnd"/>
-      <w:r>
-        <w:rPr>
-          <w:lang w:val="en-GB"/>
-        </w:rPr>
-        <w:t xml:space="preserve"> scripts you would specify something like “for this executable, compile these source files, and be are dependent on these other components”. Therefore, when creating the hierarchy of CMakeLists.txt that describes the project layout, for normal usage only the </w:t>
-      </w:r>
-      <w:proofErr w:type="spellStart"/>
-      <w:r>
-        <w:rPr>
-          <w:lang w:val="en-GB"/>
-        </w:rPr>
-        <w:t>Ccola</w:t>
-      </w:r>
-      <w:proofErr w:type="spellEnd"/>
-      <w:r>
-        <w:rPr>
-          <w:lang w:val="en-GB"/>
-        </w:rPr>
-        <w:t xml:space="preserve"> macros are used.</w:t>
-      </w:r>
-    </w:p>
-    <w:p>
-      <w:pPr>
-        <w:pStyle w:val="Heading1"/>
-      </w:pPr>
-      <w:r>
-        <w:t xml:space="preserve">Running </w:t>
-      </w:r>
-      <w:proofErr w:type="spellStart"/>
-      <w:r>
-        <w:t>CMake</w:t>
-      </w:r>
-      <w:proofErr w:type="spellEnd"/>
-    </w:p>
-    <w:p>
-      <w:pPr>
-        <w:pStyle w:val="Heading2"/>
-      </w:pPr>
-      <w:r>
-        <w:t>Separation of Source, Build, and Install directories</w:t>
-      </w:r>
-    </w:p>
-    <w:p>
-      <w:pPr>
-        <w:pStyle w:val="Heading2"/>
-      </w:pPr>
-      <w:r>
-        <w:t>Loading the Visual Studio Solution</w:t>
-      </w:r>
-    </w:p>
-    <w:p>
-      <w:pPr>
-        <w:pStyle w:val="Heading2"/>
-      </w:pPr>
-      <w:r>
-        <w:t>Loading an Eclipse Environment</w:t>
-      </w:r>
-    </w:p>
-    <w:p>
-      <w:pPr>
-        <w:pStyle w:val="Heading2"/>
-      </w:pPr>
-      <w:r>
-        <w:t>Building Projects and Executing Tests from Command Line</w:t>
-      </w:r>
-    </w:p>
-    <w:p>
-      <w:pPr>
-        <w:rPr>
-          <w:lang w:val="en-GB"/>
-        </w:rPr>
-      </w:pPr>
-      <w:r>
-        <w:rPr>
-          <w:lang w:val="en-GB"/>
-        </w:rPr>
-        <w:t xml:space="preserve">On a build server, builds are executed from the command line. Rather than having to find out what options to feed Eclipse or Visual Studio, </w:t>
-      </w:r>
-      <w:proofErr w:type="spellStart"/>
-      <w:r>
-        <w:rPr>
-          <w:lang w:val="en-GB"/>
-        </w:rPr>
-        <w:t>CMake</w:t>
-      </w:r>
-      <w:proofErr w:type="spellEnd"/>
-      <w:r>
-        <w:rPr>
-          <w:lang w:val="en-GB"/>
-        </w:rPr>
-        <w:t xml:space="preserve"> provides commands to build a complete project. For Eclipse:</w:t>
-      </w:r>
-    </w:p>
-    <w:p>
-      <w:pPr>
-        <w:pStyle w:val="Code"/>
-      </w:pPr>
-      <w:r>
-        <w:t>cmake –</w:t>
-      </w:r>
-      <w:r>
-        <w:t>-</w:t>
-      </w:r>
-      <w:r>
-        <w:t xml:space="preserve">build </w:t>
-      </w:r>
-      <w:r>
-        <w:t>C:\</w:t>
-      </w:r>
-      <w:r>
-        <w:t>D</w:t>
-      </w:r>
-      <w:r>
-        <w:t>ata\Sandbox-Build-STM32F746</w:t>
-      </w:r>
-    </w:p>
-    <w:p>
-      <w:pPr>
-        <w:rPr>
-          <w:lang w:val="en-GB"/>
-        </w:rPr>
-      </w:pPr>
-      <w:r>
-        <w:rPr>
-          <w:lang w:val="en-GB"/>
-        </w:rPr>
-        <w:t xml:space="preserve">For Visual Studio, you have to specify for what configuration (i.e. </w:t>
-      </w:r>
-      <w:r>
-        <w:rPr>
-          <w:rStyle w:val="CodeChar"/>
-        </w:rPr>
-        <w:t>Debug</w:t>
-      </w:r>
-      <w:r>
-        <w:rPr>
-          <w:lang w:val="en-GB"/>
-        </w:rPr>
-        <w:t xml:space="preserve"> or </w:t>
-      </w:r>
-      <w:r>
-        <w:rPr>
-          <w:rStyle w:val="CodeChar"/>
-        </w:rPr>
-        <w:t>RelWithDebInfo</w:t>
-      </w:r>
-      <w:r>
-        <w:rPr>
-          <w:lang w:val="en-GB"/>
-        </w:rPr>
-        <w:t>) to build:</w:t>
-      </w:r>
-    </w:p>
-    <w:p>
-      <w:pPr>
-        <w:pStyle w:val="Code"/>
-      </w:pPr>
-      <w:r>
-        <w:t xml:space="preserve">cmake </w:t>
-      </w:r>
-      <w:r>
-        <w:t>-</w:t>
-      </w:r>
-      <w:r>
-        <w:t xml:space="preserve">–build </w:t>
-      </w:r>
-      <w:r>
-        <w:t>C:\Data\Sandbox-Build-VisualStudio</w:t>
-      </w:r>
-      <w:r>
-        <w:t xml:space="preserve"> </w:t>
-      </w:r>
-      <w:r>
-        <w:t>--config Debug</w:t>
-      </w:r>
-    </w:p>
-    <w:p>
-      <w:pPr>
-        <w:pStyle w:val="Code"/>
-      </w:pPr>
-      <w:r>
-        <w:t xml:space="preserve">cmake </w:t>
-      </w:r>
-      <w:r>
-        <w:t>-</w:t>
-      </w:r>
-      <w:r>
-        <w:t xml:space="preserve">–build </w:t>
-      </w:r>
-      <w:r>
-        <w:t>C:\Data\Sandbox-Build-VisualStudio</w:t>
-      </w:r>
-      <w:r>
-        <w:t xml:space="preserve"> </w:t>
-      </w:r>
-      <w:r>
-        <w:t>--config RelWithDebInfo</w:t>
-      </w:r>
-    </w:p>
-    <w:p>
-      <w:pPr>
-        <w:rPr>
-          <w:lang w:val="en-GB"/>
-        </w:rPr>
-      </w:pPr>
-      <w:r>
-        <w:rPr>
-          <w:lang w:val="en-GB"/>
-        </w:rPr>
-        <w:t xml:space="preserve">In order to run all tests in a solution, use the </w:t>
-      </w:r>
-      <w:r>
-        <w:rPr>
-          <w:rStyle w:val="CodeChar"/>
-        </w:rPr>
-        <w:t>–</w:t>
-      </w:r>
-      <w:r>
-        <w:rPr>
-          <w:rStyle w:val="CodeChar"/>
-        </w:rPr>
-        <w:t>-</w:t>
-      </w:r>
-      <w:r>
-        <w:rPr>
-          <w:rStyle w:val="CodeChar"/>
-        </w:rPr>
-        <w:t>target RUN_TESTS</w:t>
-      </w:r>
-      <w:r>
-        <w:rPr>
-          <w:lang w:val="en-GB"/>
-        </w:rPr>
-        <w:t xml:space="preserve"> option:</w:t>
+        <w:t xml:space="preserve"> Component layer built on top of CMAKE infrastructure</w:t>
+      </w:r>
+      <w:r>
+        <w:rPr>
+          <w:lang w:val="en-GB"/>
+        </w:rPr>
+        <w:t xml:space="preserve">, described </w:t>
       </w:r>
       <w:bookmarkStart w:id="0" w:name="_GoBack"/>
       <w:bookmarkEnd w:id="0"/>
+      <w:r>
+        <w:rPr>
+          <w:lang w:val="en-GB"/>
+        </w:rPr>
+        <w:t>further in this document.</w:t>
+      </w:r>
+    </w:p>
+    <w:p>
+      <w:pPr>
+        <w:rPr>
+          <w:lang w:val="en-GB"/>
+        </w:rPr>
+      </w:pPr>
+      <w:proofErr w:type="spellStart"/>
+      <w:r>
+        <w:rPr>
+          <w:lang w:val="en-GB"/>
+        </w:rPr>
+        <w:t>CMake</w:t>
+      </w:r>
+      <w:proofErr w:type="spellEnd"/>
+      <w:r>
+        <w:rPr>
+          <w:lang w:val="en-GB"/>
+        </w:rPr>
+        <w:t xml:space="preserve"> is a </w:t>
+      </w:r>
+      <w:proofErr w:type="spellStart"/>
+      <w:r>
+        <w:rPr>
+          <w:lang w:val="en-GB"/>
+        </w:rPr>
+        <w:t>makefile</w:t>
+      </w:r>
+      <w:proofErr w:type="spellEnd"/>
+      <w:r>
+        <w:rPr>
+          <w:lang w:val="en-GB"/>
+        </w:rPr>
+        <w:t xml:space="preserve"> generator in a broad sense. From a textual description of a project structure given in a hierarchy of </w:t>
+      </w:r>
+      <w:r>
+        <w:rPr>
+          <w:rStyle w:val="CodeChar"/>
+        </w:rPr>
+        <w:t>CMakeLists.txt</w:t>
+      </w:r>
+      <w:r>
+        <w:rPr>
+          <w:lang w:val="en-GB"/>
+        </w:rPr>
+        <w:t xml:space="preserve"> text files, it can generate solution and project files for Visual Studio; project files for Eclipse; </w:t>
+      </w:r>
+      <w:proofErr w:type="spellStart"/>
+      <w:r>
+        <w:rPr>
+          <w:lang w:val="en-GB"/>
+        </w:rPr>
+        <w:t>makefiles</w:t>
+      </w:r>
+      <w:proofErr w:type="spellEnd"/>
+      <w:r>
+        <w:rPr>
+          <w:lang w:val="en-GB"/>
+        </w:rPr>
+        <w:t xml:space="preserve"> for various make tools; and many more. The project structure is described using a </w:t>
+      </w:r>
+      <w:proofErr w:type="spellStart"/>
+      <w:r>
+        <w:rPr>
+          <w:lang w:val="en-GB"/>
+        </w:rPr>
+        <w:t>CMake</w:t>
+      </w:r>
+      <w:proofErr w:type="spellEnd"/>
+      <w:r>
+        <w:rPr>
+          <w:lang w:val="en-GB"/>
+        </w:rPr>
+        <w:t>-specific script language.</w:t>
+      </w:r>
+    </w:p>
+    <w:p>
+      <w:pPr>
+        <w:rPr>
+          <w:lang w:val="en-GB"/>
+        </w:rPr>
+      </w:pPr>
+      <w:r>
+        <w:rPr>
+          <w:lang w:val="en-GB"/>
+        </w:rPr>
+        <w:t xml:space="preserve">While the </w:t>
+      </w:r>
+      <w:proofErr w:type="spellStart"/>
+      <w:r>
+        <w:rPr>
+          <w:lang w:val="en-GB"/>
+        </w:rPr>
+        <w:t>CMake</w:t>
+      </w:r>
+      <w:proofErr w:type="spellEnd"/>
+      <w:r>
+        <w:rPr>
+          <w:lang w:val="en-GB"/>
+        </w:rPr>
+        <w:t xml:space="preserve"> script language enables you to specify all sorts of executables, libraries, custom commands, </w:t>
+      </w:r>
+      <w:r>
+        <w:rPr>
+          <w:lang w:val="en-GB"/>
+        </w:rPr>
+        <w:t xml:space="preserve">etcetera, doing this manually for each component would be very cumbersome and would lead to inconsistencies. </w:t>
+      </w:r>
+      <w:proofErr w:type="spellStart"/>
+      <w:r>
+        <w:rPr>
+          <w:lang w:val="en-GB"/>
+        </w:rPr>
+        <w:t>Ccola</w:t>
+      </w:r>
+      <w:proofErr w:type="spellEnd"/>
+      <w:r>
+        <w:rPr>
+          <w:lang w:val="en-GB"/>
+        </w:rPr>
+        <w:t xml:space="preserve"> is the collection of </w:t>
+      </w:r>
+      <w:proofErr w:type="spellStart"/>
+      <w:r>
+        <w:rPr>
+          <w:lang w:val="en-GB"/>
+        </w:rPr>
+        <w:t>CMake</w:t>
+      </w:r>
+      <w:proofErr w:type="spellEnd"/>
+      <w:r>
+        <w:rPr>
+          <w:lang w:val="en-GB"/>
+        </w:rPr>
+        <w:t xml:space="preserve"> scripts created for the purpose of specifying project structures in our embedded context. While in </w:t>
+      </w:r>
+      <w:proofErr w:type="spellStart"/>
+      <w:r>
+        <w:rPr>
+          <w:lang w:val="en-GB"/>
+        </w:rPr>
+        <w:t>CMake</w:t>
+      </w:r>
+      <w:proofErr w:type="spellEnd"/>
+      <w:r>
+        <w:rPr>
+          <w:lang w:val="en-GB"/>
+        </w:rPr>
+        <w:t xml:space="preserve"> you would specify something like “for this executable, link to these libraries, compile these source files, use these include paths, use these settings, place the executable on this path for this processor, that path for that processor, etc.”, with the </w:t>
+      </w:r>
+      <w:proofErr w:type="spellStart"/>
+      <w:r>
+        <w:rPr>
+          <w:lang w:val="en-GB"/>
+        </w:rPr>
+        <w:t>Ccola</w:t>
+      </w:r>
+      <w:proofErr w:type="spellEnd"/>
+      <w:r>
+        <w:rPr>
+          <w:lang w:val="en-GB"/>
+        </w:rPr>
+        <w:t xml:space="preserve"> scripts you would specify something like “for this executable, compile these source files, and be are dependent on these other components”. Therefore, when creating the hierarchy of CMakeLists.txt that describes the project layout, for normal usage only the </w:t>
+      </w:r>
+      <w:proofErr w:type="spellStart"/>
+      <w:r>
+        <w:rPr>
+          <w:lang w:val="en-GB"/>
+        </w:rPr>
+        <w:t>Ccola</w:t>
+      </w:r>
+      <w:proofErr w:type="spellEnd"/>
+      <w:r>
+        <w:rPr>
+          <w:lang w:val="en-GB"/>
+        </w:rPr>
+        <w:t xml:space="preserve"> macros are used.</w:t>
+      </w:r>
+    </w:p>
+    <w:p>
+      <w:pPr>
+        <w:pStyle w:val="Heading1"/>
+      </w:pPr>
+      <w:r>
+        <w:t xml:space="preserve">Running </w:t>
+      </w:r>
+      <w:proofErr w:type="spellStart"/>
+      <w:r>
+        <w:t>CMake</w:t>
+      </w:r>
+      <w:proofErr w:type="spellEnd"/>
+    </w:p>
+    <w:p>
+      <w:pPr>
+        <w:pStyle w:val="Heading2"/>
+      </w:pPr>
+      <w:r>
+        <w:t>Separation of Source, Build, and Install directories</w:t>
+      </w:r>
+    </w:p>
+    <w:p>
+      <w:pPr>
+        <w:pStyle w:val="Heading2"/>
+      </w:pPr>
+      <w:r>
+        <w:t>Loading the Visual Studio Solution</w:t>
+      </w:r>
+    </w:p>
+    <w:p>
+      <w:pPr>
+        <w:pStyle w:val="Heading2"/>
+      </w:pPr>
+      <w:r>
+        <w:t>Loading an Eclipse Environment</w:t>
+      </w:r>
+    </w:p>
+    <w:p>
+      <w:pPr>
+        <w:pStyle w:val="Heading2"/>
+      </w:pPr>
+      <w:r>
+        <w:t>Building Projects and Executing Tests from Command Line</w:t>
+      </w:r>
+    </w:p>
+    <w:p>
+      <w:pPr>
+        <w:rPr>
+          <w:lang w:val="en-GB"/>
+        </w:rPr>
+      </w:pPr>
+      <w:r>
+        <w:rPr>
+          <w:lang w:val="en-GB"/>
+        </w:rPr>
+        <w:t xml:space="preserve">On a build server, builds are executed from the command line. Rather than having to find out what options to feed Eclipse or Visual Studio, </w:t>
+      </w:r>
+      <w:proofErr w:type="spellStart"/>
+      <w:r>
+        <w:rPr>
+          <w:lang w:val="en-GB"/>
+        </w:rPr>
+        <w:t>CMake</w:t>
+      </w:r>
+      <w:proofErr w:type="spellEnd"/>
+      <w:r>
+        <w:rPr>
+          <w:lang w:val="en-GB"/>
+        </w:rPr>
+        <w:t xml:space="preserve"> provides commands to build a complete project. For Eclipse:</w:t>
+      </w:r>
+    </w:p>
+    <w:p>
+      <w:pPr>
+        <w:pStyle w:val="Code"/>
+      </w:pPr>
+      <w:r>
+        <w:t>cmake –</w:t>
+      </w:r>
+      <w:r>
+        <w:t>-</w:t>
+      </w:r>
+      <w:r>
+        <w:t xml:space="preserve">build </w:t>
+      </w:r>
+      <w:r>
+        <w:t>C:\</w:t>
+      </w:r>
+      <w:r>
+        <w:t>D</w:t>
+      </w:r>
+      <w:r>
+        <w:t>ata\Sandbox-Build-STM32F746</w:t>
+      </w:r>
+    </w:p>
+    <w:p>
+      <w:pPr>
+        <w:rPr>
+          <w:lang w:val="en-GB"/>
+        </w:rPr>
+      </w:pPr>
+      <w:r>
+        <w:rPr>
+          <w:lang w:val="en-GB"/>
+        </w:rPr>
+        <w:t xml:space="preserve">For Visual Studio, you have to specify for what configuration (i.e. </w:t>
+      </w:r>
+      <w:r>
+        <w:rPr>
+          <w:rStyle w:val="CodeChar"/>
+        </w:rPr>
+        <w:t>Debug</w:t>
+      </w:r>
+      <w:r>
+        <w:rPr>
+          <w:lang w:val="en-GB"/>
+        </w:rPr>
+        <w:t xml:space="preserve"> or </w:t>
+      </w:r>
+      <w:r>
+        <w:rPr>
+          <w:rStyle w:val="CodeChar"/>
+        </w:rPr>
+        <w:t>RelWithDebInfo</w:t>
+      </w:r>
+      <w:r>
+        <w:rPr>
+          <w:lang w:val="en-GB"/>
+        </w:rPr>
+        <w:t>) to build:</w:t>
+      </w:r>
+    </w:p>
+    <w:p>
+      <w:pPr>
+        <w:pStyle w:val="Code"/>
+      </w:pPr>
+      <w:r>
+        <w:t xml:space="preserve">cmake </w:t>
+      </w:r>
+      <w:r>
+        <w:t>-</w:t>
+      </w:r>
+      <w:r>
+        <w:t xml:space="preserve">–build </w:t>
+      </w:r>
+      <w:r>
+        <w:t>C:\Data\Sandbox-Build-VisualStudio</w:t>
+      </w:r>
+      <w:r>
+        <w:t xml:space="preserve"> </w:t>
+      </w:r>
+      <w:r>
+        <w:t>--config Debug</w:t>
+      </w:r>
+    </w:p>
+    <w:p>
+      <w:pPr>
+        <w:pStyle w:val="Code"/>
+      </w:pPr>
+      <w:r>
+        <w:t xml:space="preserve">cmake </w:t>
+      </w:r>
+      <w:r>
+        <w:t>-</w:t>
+      </w:r>
+      <w:r>
+        <w:t xml:space="preserve">–build </w:t>
+      </w:r>
+      <w:r>
+        <w:t>C:\Data\Sandbox-Build-VisualStudio</w:t>
+      </w:r>
+      <w:r>
+        <w:t xml:space="preserve"> </w:t>
+      </w:r>
+      <w:r>
+        <w:t>--config RelWithDebInfo</w:t>
+      </w:r>
+    </w:p>
+    <w:p>
+      <w:pPr>
+        <w:rPr>
+          <w:lang w:val="en-GB"/>
+        </w:rPr>
+      </w:pPr>
+      <w:r>
+        <w:rPr>
+          <w:lang w:val="en-GB"/>
+        </w:rPr>
+        <w:t xml:space="preserve">In order to run all tests in a solution, use the </w:t>
+      </w:r>
+      <w:r>
+        <w:rPr>
+          <w:rStyle w:val="CodeChar"/>
+        </w:rPr>
+        <w:t>–</w:t>
+      </w:r>
+      <w:r>
+        <w:rPr>
+          <w:rStyle w:val="CodeChar"/>
+        </w:rPr>
+        <w:t>-</w:t>
+      </w:r>
+      <w:r>
+        <w:rPr>
+          <w:rStyle w:val="CodeChar"/>
+        </w:rPr>
+        <w:t>target RUN_TESTS</w:t>
+      </w:r>
+      <w:r>
+        <w:rPr>
+          <w:lang w:val="en-GB"/>
+        </w:rPr>
+        <w:t xml:space="preserve"> option:</w:t>
+      </w:r>
     </w:p>
     <w:p>
       <w:pPr>

</xml_diff>